<commit_message>
open *.doc from a treeView
</commit_message>
<xml_diff>
--- a/task.docx
+++ b/task.docx
@@ -1,6 +1,6 @@
 
 <file path=word/document.xml><?xml version="1.0" encoding="utf-8"?>
-<w:document xmlns:wpc="http://schemas.microsoft.com/office/word/2010/wordprocessingCanvas" xmlns:cx="http://schemas.microsoft.com/office/drawing/2014/chartex" xmlns:cx1="http://schemas.microsoft.com/office/drawing/2015/9/8/chartex" xmlns:cx2="http://schemas.microsoft.com/office/drawing/2015/10/21/chartex" xmlns:cx3="http://schemas.microsoft.com/office/drawing/2016/5/9/chartex" xmlns:cx4="http://schemas.microsoft.com/office/drawing/2016/5/10/chartex" xmlns:cx5="http://schemas.microsoft.com/office/drawing/2016/5/11/chartex" xmlns:mc="http://schemas.openxmlformats.org/markup-compatibility/2006" xmlns:o="urn:schemas-microsoft-com:office:office" xmlns:r="http://schemas.openxmlformats.org/officeDocument/2006/relationships" xmlns:m="http://schemas.openxmlformats.org/officeDocument/2006/math" xmlns:v="urn:schemas-microsoft-com:vml" xmlns:wp14="http://schemas.microsoft.com/office/word/2010/wordprocessingDrawing" xmlns:wp="http://schemas.openxmlformats.org/drawingml/2006/wordprocessingDrawing" xmlns:w10="urn:schemas-microsoft-com:office:word" xmlns:w="http://schemas.openxmlformats.org/wordprocessingml/2006/main" xmlns:w14="http://schemas.microsoft.com/office/word/2010/wordml" xmlns:w15="http://schemas.microsoft.com/office/word/2012/wordml" xmlns:w16se="http://schemas.microsoft.com/office/word/2015/wordml/symex" xmlns:wpg="http://schemas.microsoft.com/office/word/2010/wordprocessingGroup" xmlns:wpi="http://schemas.microsoft.com/office/word/2010/wordprocessingInk" xmlns:wne="http://schemas.microsoft.com/office/word/2006/wordml" xmlns:wps="http://schemas.microsoft.com/office/word/2010/wordprocessingShape" mc:Ignorable="w14 w15 w16se wp14">
+<w:document xmlns:wpc="http://schemas.microsoft.com/office/word/2010/wordprocessingCanvas" xmlns:mc="http://schemas.openxmlformats.org/markup-compatibility/2006" xmlns:o="urn:schemas-microsoft-com:office:office" xmlns:r="http://schemas.openxmlformats.org/officeDocument/2006/relationships" xmlns:m="http://schemas.openxmlformats.org/officeDocument/2006/math" xmlns:v="urn:schemas-microsoft-com:vml" xmlns:wp14="http://schemas.microsoft.com/office/word/2010/wordprocessingDrawing" xmlns:wp="http://schemas.openxmlformats.org/drawingml/2006/wordprocessingDrawing" xmlns:w10="urn:schemas-microsoft-com:office:word" xmlns:w="http://schemas.openxmlformats.org/wordprocessingml/2006/main" xmlns:w14="http://schemas.microsoft.com/office/word/2010/wordml" xmlns:w15="http://schemas.microsoft.com/office/word/2012/wordml" xmlns:wpg="http://schemas.microsoft.com/office/word/2010/wordprocessingGroup" xmlns:wpi="http://schemas.microsoft.com/office/word/2010/wordprocessingInk" xmlns:wne="http://schemas.microsoft.com/office/word/2006/wordml" xmlns:wps="http://schemas.microsoft.com/office/word/2010/wordprocessingShape" mc:Ignorable="w14 w15 wp14">
   <w:body>
     <w:p>
       <w:pPr>
@@ -57,14 +57,12 @@
       <w:r>
         <w:t xml:space="preserve">таблицы </w:t>
       </w:r>
-      <w:proofErr w:type="spellStart"/>
       <w:r>
         <w:rPr>
           <w:lang w:val="en-US"/>
         </w:rPr>
         <w:t>DocumentType</w:t>
       </w:r>
-      <w:proofErr w:type="spellEnd"/>
       <w:r>
         <w:t xml:space="preserve"> (рис.1)</w:t>
       </w:r>
@@ -138,115 +136,89 @@
         <w:t>IDE</w:t>
       </w:r>
       <w:r>
+        <w:t xml:space="preserve"> Microsoft Visual Studio</w:t>
+      </w:r>
+      <w:r>
+        <w:t xml:space="preserve">, </w:t>
+      </w:r>
+      <w:r>
+        <w:t xml:space="preserve">используя интерфейс </w:t>
+      </w:r>
+      <w:r>
+        <w:rPr>
+          <w:lang w:val="en-US"/>
+        </w:rPr>
+        <w:t>WinForms</w:t>
+      </w:r>
+      <w:r>
+        <w:t>.</w:t>
+      </w:r>
+      <w:r>
+        <w:t xml:space="preserve"> В качестве СУБД используется </w:t>
+      </w:r>
+      <w:r>
+        <w:rPr>
+          <w:lang w:val="en-US"/>
+        </w:rPr>
+        <w:t>MS</w:t>
+      </w:r>
+      <w:r>
         <w:t xml:space="preserve"> </w:t>
       </w:r>
-      <w:proofErr w:type="spellStart"/>
-      <w:r>
-        <w:t>Microsoft</w:t>
-      </w:r>
-      <w:proofErr w:type="spellEnd"/>
+      <w:r>
+        <w:rPr>
+          <w:lang w:val="en-US"/>
+        </w:rPr>
+        <w:t>SQL</w:t>
+      </w:r>
       <w:r>
         <w:t xml:space="preserve"> </w:t>
       </w:r>
-      <w:proofErr w:type="spellStart"/>
-      <w:r>
-        <w:t>Visual</w:t>
-      </w:r>
-      <w:proofErr w:type="spellEnd"/>
+      <w:r>
+        <w:rPr>
+          <w:lang w:val="en-US"/>
+        </w:rPr>
+        <w:t>Server</w:t>
+      </w:r>
+      <w:r>
+        <w:t xml:space="preserve">, </w:t>
+      </w:r>
+      <w:r>
+        <w:t>также</w:t>
+      </w:r>
+      <w:r>
+        <w:t xml:space="preserve"> можно использовать </w:t>
+      </w:r>
+      <w:r>
+        <w:rPr>
+          <w:lang w:val="en-US"/>
+        </w:rPr>
+        <w:t>MS</w:t>
+      </w:r>
       <w:r>
         <w:t xml:space="preserve"> </w:t>
       </w:r>
-      <w:proofErr w:type="spellStart"/>
-      <w:r>
-        <w:t>Studio</w:t>
-      </w:r>
-      <w:proofErr w:type="spellEnd"/>
-      <w:r>
-        <w:t xml:space="preserve">, </w:t>
-      </w:r>
-      <w:r>
-        <w:t>используя</w:t>
-      </w:r>
-      <w:r>
-        <w:t xml:space="preserve"> интерфейс </w:t>
-      </w:r>
-      <w:r>
-        <w:rPr>
-          <w:lang w:val="en-US"/>
-        </w:rPr>
-        <w:t>WinForms</w:t>
-      </w:r>
-      <w:r>
-        <w:t>.</w:t>
-      </w:r>
-      <w:r>
-        <w:t xml:space="preserve"> В качестве СУБД используется </w:t>
-      </w:r>
-      <w:r>
-        <w:rPr>
-          <w:lang w:val="en-US"/>
-        </w:rPr>
-        <w:t>MS</w:t>
+      <w:r>
+        <w:rPr>
+          <w:lang w:val="en-US"/>
+        </w:rPr>
+        <w:t>Access</w:t>
       </w:r>
       <w:r>
         <w:t xml:space="preserve"> </w:t>
       </w:r>
       <w:r>
-        <w:rPr>
-          <w:lang w:val="en-US"/>
-        </w:rPr>
-        <w:t>SQL</w:t>
+        <w:t>(для загрузки в БД можно использовать файлы</w:t>
+      </w:r>
+      <w:r>
+        <w:t>:</w:t>
       </w:r>
       <w:r>
         <w:t xml:space="preserve"> </w:t>
       </w:r>
       <w:r>
-        <w:rPr>
-          <w:lang w:val="en-US"/>
-        </w:rPr>
-        <w:t>Server</w:t>
-      </w:r>
-      <w:r>
-        <w:t xml:space="preserve">, </w:t>
-      </w:r>
-      <w:r>
-        <w:t>также</w:t>
-      </w:r>
-      <w:r>
-        <w:t xml:space="preserve"> можно использовать </w:t>
-      </w:r>
-      <w:r>
-        <w:rPr>
-          <w:lang w:val="en-US"/>
-        </w:rPr>
-        <w:t>MS</w:t>
-      </w:r>
-      <w:r>
-        <w:t xml:space="preserve"> </w:t>
-      </w:r>
-      <w:r>
-        <w:rPr>
-          <w:lang w:val="en-US"/>
-        </w:rPr>
-        <w:t>Access</w:t>
-      </w:r>
-      <w:r>
-        <w:t xml:space="preserve"> </w:t>
-      </w:r>
-      <w:r>
-        <w:t>(для загрузки в БД можно использовать файлы</w:t>
-      </w:r>
-      <w:r>
-        <w:t>:</w:t>
-      </w:r>
-      <w:r>
-        <w:t xml:space="preserve"> </w:t>
-      </w:r>
-      <w:proofErr w:type="spellStart"/>
-      <w:r>
         <w:t>Test_DB.bak</w:t>
       </w:r>
-      <w:proofErr w:type="spellEnd"/>
       <w:r>
         <w:t xml:space="preserve"> – резервная копия для восстановления БД или </w:t>
       </w:r>
@@ -271,14 +243,12 @@
       <w:r>
         <w:t xml:space="preserve">таблице </w:t>
       </w:r>
-      <w:proofErr w:type="spellStart"/>
       <w:r>
         <w:rPr>
           <w:lang w:val="en-US"/>
         </w:rPr>
         <w:t>DocumentType</w:t>
       </w:r>
-      <w:proofErr w:type="spellEnd"/>
       <w:r>
         <w:t>:</w:t>
       </w:r>
@@ -342,14 +312,12 @@
           <w:numId w:val="8"/>
         </w:numPr>
       </w:pPr>
-      <w:proofErr w:type="spellStart"/>
       <w:r>
         <w:rPr>
           <w:lang w:val="en-US"/>
         </w:rPr>
         <w:t>ParentId</w:t>
       </w:r>
-      <w:proofErr w:type="spellEnd"/>
       <w:r>
         <w:t xml:space="preserve"> – </w:t>
       </w:r>
@@ -407,14 +375,12 @@
           <w:numId w:val="8"/>
         </w:numPr>
       </w:pPr>
-      <w:proofErr w:type="spellStart"/>
       <w:r>
         <w:rPr>
           <w:lang w:val="en-US"/>
         </w:rPr>
         <w:t>LoadingClass</w:t>
       </w:r>
-      <w:proofErr w:type="spellEnd"/>
       <w:r>
         <w:t xml:space="preserve"> – сопоставляемый класс;</w:t>
       </w:r>
@@ -427,14 +393,12 @@
           <w:numId w:val="8"/>
         </w:numPr>
       </w:pPr>
-      <w:proofErr w:type="spellStart"/>
       <w:r>
         <w:rPr>
           <w:lang w:val="en-US"/>
         </w:rPr>
         <w:t>ImageId</w:t>
       </w:r>
-      <w:proofErr w:type="spellEnd"/>
       <w:r>
         <w:t xml:space="preserve"> – идентификатор символа;</w:t>
       </w:r>
@@ -465,14 +429,12 @@
           <w:numId w:val="8"/>
         </w:numPr>
       </w:pPr>
-      <w:proofErr w:type="spellStart"/>
       <w:r>
         <w:rPr>
           <w:lang w:val="en-US"/>
         </w:rPr>
         <w:t>ModificationDate</w:t>
       </w:r>
-      <w:proofErr w:type="spellEnd"/>
       <w:r>
         <w:t xml:space="preserve"> – дата последней модификации;</w:t>
       </w:r>
@@ -485,14 +447,12 @@
           <w:numId w:val="8"/>
         </w:numPr>
       </w:pPr>
-      <w:proofErr w:type="spellStart"/>
       <w:r>
         <w:rPr>
           <w:lang w:val="en-US"/>
         </w:rPr>
         <w:t>ModificationUserId</w:t>
       </w:r>
-      <w:proofErr w:type="spellEnd"/>
       <w:r>
         <w:t xml:space="preserve"> – идентификатор пользователя производившего изменения;</w:t>
       </w:r>
@@ -562,14 +522,12 @@
       <w:r>
         <w:t xml:space="preserve">Рис.1. Таблица </w:t>
       </w:r>
-      <w:proofErr w:type="spellStart"/>
       <w:r>
         <w:rPr>
           <w:lang w:val="en-US"/>
         </w:rPr>
         <w:t>DocumentType</w:t>
       </w:r>
-      <w:proofErr w:type="spellEnd"/>
     </w:p>
     <w:p>
       <w:pPr>
@@ -614,32 +572,23 @@
         <w:t>хранятся</w:t>
       </w:r>
       <w:r>
-        <w:t xml:space="preserve"> в </w:t>
-      </w:r>
-      <w:proofErr w:type="gramStart"/>
-      <w:r>
-        <w:t xml:space="preserve">таблице  </w:t>
-      </w:r>
-      <w:proofErr w:type="spellStart"/>
+        <w:t xml:space="preserve"> в таблице  </w:t>
+      </w:r>
       <w:r>
         <w:rPr>
           <w:lang w:val="en-US"/>
         </w:rPr>
         <w:t>DocumentType</w:t>
       </w:r>
-      <w:proofErr w:type="spellEnd"/>
-      <w:proofErr w:type="gramEnd"/>
       <w:r>
         <w:t xml:space="preserve"> в поле </w:t>
       </w:r>
-      <w:proofErr w:type="spellStart"/>
       <w:r>
         <w:rPr>
           <w:lang w:val="en-US"/>
         </w:rPr>
         <w:t>LoadingClass</w:t>
       </w:r>
-      <w:proofErr w:type="spellEnd"/>
       <w:r>
         <w:t xml:space="preserve">, если </w:t>
       </w:r>
@@ -665,6 +614,10 @@
       <w:pPr>
         <w:pStyle w:val="af9"/>
         <w:ind w:left="0"/>
+        <w:rPr>
+          <w:vertAlign w:val="subscript"/>
+          <w:lang w:val="en-US"/>
+        </w:rPr>
       </w:pPr>
       <w:r>
         <w:rPr>
@@ -754,47 +707,39 @@
       <w:r>
         <w:t xml:space="preserve"> (</w:t>
       </w:r>
-      <w:proofErr w:type="spellStart"/>
       <w:r>
         <w:rPr>
           <w:lang w:val="en-US"/>
         </w:rPr>
         <w:t>fmVMemorandum</w:t>
       </w:r>
-      <w:proofErr w:type="spellEnd"/>
       <w:r>
         <w:t xml:space="preserve">, </w:t>
       </w:r>
-      <w:proofErr w:type="spellStart"/>
       <w:r>
         <w:rPr>
           <w:lang w:val="en-US"/>
         </w:rPr>
         <w:t>fmVStatement</w:t>
       </w:r>
-      <w:proofErr w:type="spellEnd"/>
       <w:r>
         <w:t xml:space="preserve">, </w:t>
       </w:r>
-      <w:proofErr w:type="spellStart"/>
       <w:r>
         <w:rPr>
           <w:lang w:val="en-US"/>
         </w:rPr>
         <w:t>fmVRequest</w:t>
       </w:r>
-      <w:proofErr w:type="spellEnd"/>
       <w:r>
         <w:t xml:space="preserve">, </w:t>
       </w:r>
-      <w:proofErr w:type="spellStart"/>
       <w:r>
         <w:rPr>
           <w:lang w:val="en-US"/>
         </w:rPr>
         <w:t>fmVBill</w:t>
       </w:r>
-      <w:proofErr w:type="spellEnd"/>
       <w:r>
         <w:t xml:space="preserve">) </w:t>
       </w:r>
@@ -862,19 +807,22 @@
         <w:t xml:space="preserve"> </w:t>
       </w:r>
       <w:r>
-        <w:t>предок</w:t>
+        <w:t>пре</w:t>
+      </w:r>
+      <w:bookmarkStart w:id="0" w:name="_GoBack"/>
+      <w:bookmarkEnd w:id="0"/>
+      <w:r>
+        <w:t>док</w:t>
       </w:r>
       <w:r>
         <w:t xml:space="preserve"> (</w:t>
       </w:r>
-      <w:proofErr w:type="spellStart"/>
       <w:r>
         <w:rPr>
           <w:lang w:val="en-US"/>
         </w:rPr>
         <w:t>fmVBase</w:t>
       </w:r>
-      <w:proofErr w:type="spellEnd"/>
       <w:r>
         <w:t>).</w:t>
       </w:r>
@@ -970,25 +918,21 @@
       <w:r>
         <w:t xml:space="preserve">Сделайте так, чтобы при выборе типа документа, открывалась та форма, которая ему соответствует и которая привязана к данному типу документа в поле </w:t>
       </w:r>
-      <w:proofErr w:type="spellStart"/>
       <w:r>
         <w:rPr>
           <w:lang w:val="en-US"/>
         </w:rPr>
         <w:t>LoadingClass</w:t>
       </w:r>
-      <w:proofErr w:type="spellEnd"/>
       <w:r>
         <w:t xml:space="preserve"> таблицы </w:t>
       </w:r>
-      <w:proofErr w:type="spellStart"/>
       <w:r>
         <w:rPr>
           <w:lang w:val="en-US"/>
         </w:rPr>
         <w:t>DocumentType</w:t>
       </w:r>
-      <w:proofErr w:type="spellEnd"/>
       <w:r>
         <w:t>.</w:t>
       </w:r>
@@ -1008,14 +952,12 @@
         <w:lastRenderedPageBreak/>
         <w:t xml:space="preserve">В классе </w:t>
       </w:r>
-      <w:proofErr w:type="spellStart"/>
       <w:r>
         <w:rPr>
           <w:lang w:val="en-US"/>
         </w:rPr>
         <w:t>fmVBase</w:t>
       </w:r>
-      <w:proofErr w:type="spellEnd"/>
       <w:r>
         <w:t>, реализуйте перехват и обработку исключений.</w:t>
       </w:r>
@@ -1037,14 +979,12 @@
       <w:r>
         <w:t xml:space="preserve">ода данных в таблицу </w:t>
       </w:r>
-      <w:proofErr w:type="spellStart"/>
       <w:r>
         <w:rPr>
           <w:lang w:val="en-US"/>
         </w:rPr>
         <w:t>DocumentType</w:t>
       </w:r>
-      <w:proofErr w:type="spellEnd"/>
       <w:r>
         <w:t>, обязательное поле для заполнения пользователем это наименование типа документа (поле –</w:t>
       </w:r>
@@ -1096,14 +1036,12 @@
       <w:r>
         <w:t xml:space="preserve"> Для всех новых типов документов поле </w:t>
       </w:r>
-      <w:proofErr w:type="spellStart"/>
       <w:r>
         <w:rPr>
           <w:lang w:val="en-US"/>
         </w:rPr>
         <w:t>LoadingClass</w:t>
       </w:r>
-      <w:proofErr w:type="spellEnd"/>
       <w:r>
         <w:t xml:space="preserve"> имеет значение </w:t>
       </w:r>
@@ -1128,14 +1066,12 @@
       <w:r>
         <w:t xml:space="preserve"> Реализуйте удаление записи из таблицы </w:t>
       </w:r>
-      <w:proofErr w:type="spellStart"/>
       <w:r>
         <w:rPr>
           <w:lang w:val="en-US"/>
         </w:rPr>
         <w:t>DocumentType</w:t>
       </w:r>
-      <w:proofErr w:type="spellEnd"/>
       <w:r>
         <w:t xml:space="preserve">, путем изменения столбца состояние </w:t>
       </w:r>
@@ -1167,54 +1103,43 @@
         <w:t>ь</w:t>
       </w:r>
       <w:r>
+        <w:t xml:space="preserve"> при  выборе соответствующего пункта контекстного меню </w:t>
+      </w:r>
+      <w:r>
+        <w:t>у выделенного элемента дерева,</w:t>
+      </w:r>
+      <w:r>
+        <w:t xml:space="preserve"> либо </w:t>
+      </w:r>
+      <w:r>
+        <w:t>при щ</w:t>
+      </w:r>
+      <w:r>
+        <w:t>елчке</w:t>
+      </w:r>
+      <w:r>
+        <w:t xml:space="preserve"> по </w:t>
+      </w:r>
+      <w:r>
+        <w:t>соответствующей</w:t>
+      </w:r>
+      <w:r>
+        <w:t xml:space="preserve"> кнопке на </w:t>
+      </w:r>
+      <w:r>
+        <w:t>панели</w:t>
+      </w:r>
+      <w:r>
+        <w:t xml:space="preserve"> задач (см. рис.</w:t>
+      </w:r>
+      <w:r>
+        <w:t>5, 6).</w:t>
+      </w:r>
+      <w:r>
         <w:t xml:space="preserve"> </w:t>
       </w:r>
-      <w:proofErr w:type="gramStart"/>
-      <w:r>
-        <w:t>при  выборе</w:t>
-      </w:r>
-      <w:proofErr w:type="gramEnd"/>
-      <w:r>
-        <w:t xml:space="preserve"> соответствующего пункта контекстного меню </w:t>
-      </w:r>
-      <w:r>
-        <w:t>у выделенного элемента дерева,</w:t>
-      </w:r>
-      <w:r>
-        <w:t xml:space="preserve"> либо </w:t>
-      </w:r>
-      <w:r>
-        <w:t>при щ</w:t>
-      </w:r>
-      <w:r>
-        <w:t>елчке</w:t>
-      </w:r>
-      <w:r>
-        <w:t xml:space="preserve"> по </w:t>
-      </w:r>
-      <w:r>
-        <w:t>соответствующей</w:t>
-      </w:r>
-      <w:r>
-        <w:t xml:space="preserve"> кнопке на </w:t>
-      </w:r>
-      <w:r>
-        <w:t>панели</w:t>
-      </w:r>
-      <w:r>
-        <w:t xml:space="preserve"> задач (см. рис.</w:t>
-      </w:r>
-      <w:r>
-        <w:t>5, 6).</w:t>
-      </w:r>
-      <w:r>
-        <w:t xml:space="preserve"> </w:t>
-      </w:r>
-      <w:r>
-        <w:t>Удалять можно только те типы документа, которые имеют</w:t>
-      </w:r>
-      <w:r>
-        <w:t xml:space="preserve"> значение </w:t>
+      <w:r>
+        <w:t xml:space="preserve">Удалять можно только те типы документа, которые имеют значение </w:t>
       </w:r>
       <w:r>
         <w:rPr>
@@ -1225,14 +1150,12 @@
       <w:r>
         <w:t xml:space="preserve"> в поле </w:t>
       </w:r>
-      <w:proofErr w:type="spellStart"/>
       <w:r>
         <w:rPr>
           <w:lang w:val="en-US"/>
         </w:rPr>
         <w:t>LoadingClass</w:t>
       </w:r>
-      <w:proofErr w:type="spellEnd"/>
       <w:r>
         <w:t xml:space="preserve">. </w:t>
       </w:r>
@@ -1395,19 +1318,7 @@
         <w:jc w:val="center"/>
       </w:pPr>
       <w:r>
-        <w:t>Рис.</w:t>
-      </w:r>
-      <w:r>
-        <w:t>5</w:t>
-      </w:r>
-      <w:r>
-        <w:t xml:space="preserve">. </w:t>
-      </w:r>
-      <w:r>
-        <w:t>Удаление элемента</w:t>
-      </w:r>
-      <w:r>
-        <w:t xml:space="preserve"> </w:t>
+        <w:t xml:space="preserve">Рис.5. Удаление элемента </w:t>
       </w:r>
     </w:p>
     <w:p>
@@ -1490,13 +1401,7 @@
         <w:t>6</w:t>
       </w:r>
       <w:r>
-        <w:t xml:space="preserve">. Удаление </w:t>
-      </w:r>
-      <w:r>
-        <w:t xml:space="preserve">выбранного </w:t>
-      </w:r>
-      <w:r>
-        <w:t xml:space="preserve">элемента </w:t>
+        <w:t xml:space="preserve">. Удаление выбранного элемента </w:t>
       </w:r>
       <w:r>
         <w:t xml:space="preserve">невозможно, пункты контекстного меню </w:t>
@@ -1507,8 +1412,6 @@
       <w:r>
         <w:t>неактивны.</w:t>
       </w:r>
-      <w:bookmarkStart w:id="0" w:name="_GoBack"/>
-      <w:bookmarkEnd w:id="0"/>
     </w:p>
     <w:p>
       <w:pPr>
@@ -1590,14 +1493,12 @@
       <w:r>
         <w:t xml:space="preserve">Расширьте таблицу </w:t>
       </w:r>
-      <w:proofErr w:type="spellStart"/>
       <w:r>
         <w:rPr>
           <w:lang w:val="en-US"/>
         </w:rPr>
         <w:t>DocumentType</w:t>
       </w:r>
-      <w:proofErr w:type="spellEnd"/>
       <w:r>
         <w:t xml:space="preserve"> добавив в неё столб</w:t>
       </w:r>
@@ -1607,14 +1508,12 @@
       <w:r>
         <w:t xml:space="preserve"> </w:t>
       </w:r>
-      <w:proofErr w:type="spellStart"/>
       <w:r>
         <w:rPr>
           <w:lang w:val="en-US"/>
         </w:rPr>
         <w:t>ContentScheme</w:t>
       </w:r>
-      <w:proofErr w:type="spellEnd"/>
       <w:r>
         <w:t xml:space="preserve"> (тип </w:t>
       </w:r>
@@ -1633,14 +1532,12 @@
       <w:r>
         <w:t xml:space="preserve">и </w:t>
       </w:r>
-      <w:proofErr w:type="spellStart"/>
       <w:r>
         <w:rPr>
           <w:lang w:val="en-US"/>
         </w:rPr>
         <w:t>WordTemplate</w:t>
       </w:r>
-      <w:proofErr w:type="spellEnd"/>
       <w:r>
         <w:t xml:space="preserve"> – для хранения шаблона документа. </w:t>
       </w:r>
@@ -1660,14 +1557,12 @@
       <w:r>
         <w:t xml:space="preserve"> </w:t>
       </w:r>
-      <w:proofErr w:type="spellStart"/>
       <w:r>
         <w:rPr>
           <w:lang w:val="en-US"/>
         </w:rPr>
         <w:t>DocumentList</w:t>
       </w:r>
-      <w:proofErr w:type="spellEnd"/>
       <w:r>
         <w:t xml:space="preserve">, которая будет </w:t>
       </w:r>
@@ -1711,21 +1606,14 @@
         <w:t xml:space="preserve"> </w:t>
       </w:r>
       <w:r>
-        <w:t xml:space="preserve">к которому он относится по </w:t>
-      </w:r>
-      <w:proofErr w:type="gramStart"/>
-      <w:r>
-        <w:t xml:space="preserve">таблице  </w:t>
-      </w:r>
-      <w:proofErr w:type="spellStart"/>
+        <w:t xml:space="preserve">к которому он относится по таблице  </w:t>
+      </w:r>
       <w:r>
         <w:rPr>
           <w:lang w:val="en-US"/>
         </w:rPr>
         <w:t>DocumentType</w:t>
       </w:r>
-      <w:proofErr w:type="spellEnd"/>
-      <w:proofErr w:type="gramEnd"/>
       <w:r>
         <w:t>, в соответствии с указанной схемой.</w:t>
       </w:r>
@@ -1781,18 +1669,10 @@
         <w:t xml:space="preserve"> </w:t>
       </w:r>
       <w:r>
-        <w:t xml:space="preserve">«заявление на </w:t>
-      </w:r>
-      <w:proofErr w:type="gramStart"/>
-      <w:r>
-        <w:t xml:space="preserve">отпуск» </w:t>
-      </w:r>
-      <w:r>
-        <w:t xml:space="preserve"> в</w:t>
-      </w:r>
-      <w:proofErr w:type="gramEnd"/>
-      <w:r>
-        <w:t xml:space="preserve"> виде документ</w:t>
+        <w:t xml:space="preserve">«заявление на отпуск» </w:t>
+      </w:r>
+      <w:r>
+        <w:t xml:space="preserve"> в виде документ</w:t>
       </w:r>
       <w:r>
         <w:t>а</w:t>
@@ -1815,25 +1695,21 @@
       <w:r>
         <w:t xml:space="preserve">шаблона сохраненного в поле </w:t>
       </w:r>
-      <w:proofErr w:type="spellStart"/>
       <w:r>
         <w:rPr>
           <w:lang w:val="en-US"/>
         </w:rPr>
         <w:t>WordTemplate</w:t>
       </w:r>
-      <w:proofErr w:type="spellEnd"/>
       <w:r>
         <w:t xml:space="preserve"> таблицы </w:t>
       </w:r>
-      <w:proofErr w:type="spellStart"/>
       <w:r>
         <w:rPr>
           <w:lang w:val="en-US"/>
         </w:rPr>
         <w:t>DocumentType</w:t>
       </w:r>
-      <w:proofErr w:type="spellEnd"/>
       <w:r>
         <w:t>.</w:t>
       </w:r>
@@ -1903,7 +1779,7 @@
 </file>
 
 <file path=word/endnotes.xml><?xml version="1.0" encoding="utf-8"?>
-<w:endnotes xmlns:wpc="http://schemas.microsoft.com/office/word/2010/wordprocessingCanvas" xmlns:cx="http://schemas.microsoft.com/office/drawing/2014/chartex" xmlns:cx1="http://schemas.microsoft.com/office/drawing/2015/9/8/chartex" xmlns:cx2="http://schemas.microsoft.com/office/drawing/2015/10/21/chartex" xmlns:cx3="http://schemas.microsoft.com/office/drawing/2016/5/9/chartex" xmlns:cx4="http://schemas.microsoft.com/office/drawing/2016/5/10/chartex" xmlns:cx5="http://schemas.microsoft.com/office/drawing/2016/5/11/chartex" xmlns:mc="http://schemas.openxmlformats.org/markup-compatibility/2006" xmlns:o="urn:schemas-microsoft-com:office:office" xmlns:r="http://schemas.openxmlformats.org/officeDocument/2006/relationships" xmlns:m="http://schemas.openxmlformats.org/officeDocument/2006/math" xmlns:v="urn:schemas-microsoft-com:vml" xmlns:wp14="http://schemas.microsoft.com/office/word/2010/wordprocessingDrawing" xmlns:wp="http://schemas.openxmlformats.org/drawingml/2006/wordprocessingDrawing" xmlns:w10="urn:schemas-microsoft-com:office:word" xmlns:w="http://schemas.openxmlformats.org/wordprocessingml/2006/main" xmlns:w14="http://schemas.microsoft.com/office/word/2010/wordml" xmlns:w15="http://schemas.microsoft.com/office/word/2012/wordml" xmlns:w16se="http://schemas.microsoft.com/office/word/2015/wordml/symex" xmlns:wpg="http://schemas.microsoft.com/office/word/2010/wordprocessingGroup" xmlns:wpi="http://schemas.microsoft.com/office/word/2010/wordprocessingInk" xmlns:wne="http://schemas.microsoft.com/office/word/2006/wordml" xmlns:wps="http://schemas.microsoft.com/office/word/2010/wordprocessingShape" mc:Ignorable="w14 w15 w16se wp14">
+<w:endnotes xmlns:wpc="http://schemas.microsoft.com/office/word/2010/wordprocessingCanvas" xmlns:mc="http://schemas.openxmlformats.org/markup-compatibility/2006" xmlns:o="urn:schemas-microsoft-com:office:office" xmlns:r="http://schemas.openxmlformats.org/officeDocument/2006/relationships" xmlns:m="http://schemas.openxmlformats.org/officeDocument/2006/math" xmlns:v="urn:schemas-microsoft-com:vml" xmlns:wp14="http://schemas.microsoft.com/office/word/2010/wordprocessingDrawing" xmlns:wp="http://schemas.openxmlformats.org/drawingml/2006/wordprocessingDrawing" xmlns:w10="urn:schemas-microsoft-com:office:word" xmlns:w="http://schemas.openxmlformats.org/wordprocessingml/2006/main" xmlns:w14="http://schemas.microsoft.com/office/word/2010/wordml" xmlns:w15="http://schemas.microsoft.com/office/word/2012/wordml" xmlns:wpg="http://schemas.microsoft.com/office/word/2010/wordprocessingGroup" xmlns:wpi="http://schemas.microsoft.com/office/word/2010/wordprocessingInk" xmlns:wne="http://schemas.microsoft.com/office/word/2006/wordml" xmlns:wps="http://schemas.microsoft.com/office/word/2010/wordprocessingShape" mc:Ignorable="w14 w15 wp14">
   <w:endnote w:type="separator" w:id="-1">
     <w:p>
       <w:pPr>
@@ -1928,7 +1804,7 @@
 </file>
 
 <file path=word/footer1.xml><?xml version="1.0" encoding="utf-8"?>
-<w:ftr xmlns:wpc="http://schemas.microsoft.com/office/word/2010/wordprocessingCanvas" xmlns:cx="http://schemas.microsoft.com/office/drawing/2014/chartex" xmlns:cx1="http://schemas.microsoft.com/office/drawing/2015/9/8/chartex" xmlns:cx2="http://schemas.microsoft.com/office/drawing/2015/10/21/chartex" xmlns:cx3="http://schemas.microsoft.com/office/drawing/2016/5/9/chartex" xmlns:cx4="http://schemas.microsoft.com/office/drawing/2016/5/10/chartex" xmlns:cx5="http://schemas.microsoft.com/office/drawing/2016/5/11/chartex" xmlns:mc="http://schemas.openxmlformats.org/markup-compatibility/2006" xmlns:o="urn:schemas-microsoft-com:office:office" xmlns:r="http://schemas.openxmlformats.org/officeDocument/2006/relationships" xmlns:m="http://schemas.openxmlformats.org/officeDocument/2006/math" xmlns:v="urn:schemas-microsoft-com:vml" xmlns:wp14="http://schemas.microsoft.com/office/word/2010/wordprocessingDrawing" xmlns:wp="http://schemas.openxmlformats.org/drawingml/2006/wordprocessingDrawing" xmlns:w10="urn:schemas-microsoft-com:office:word" xmlns:w="http://schemas.openxmlformats.org/wordprocessingml/2006/main" xmlns:w14="http://schemas.microsoft.com/office/word/2010/wordml" xmlns:w15="http://schemas.microsoft.com/office/word/2012/wordml" xmlns:w16se="http://schemas.microsoft.com/office/word/2015/wordml/symex" xmlns:wpg="http://schemas.microsoft.com/office/word/2010/wordprocessingGroup" xmlns:wpi="http://schemas.microsoft.com/office/word/2010/wordprocessingInk" xmlns:wne="http://schemas.microsoft.com/office/word/2006/wordml" xmlns:wps="http://schemas.microsoft.com/office/word/2010/wordprocessingShape" mc:Ignorable="w14 w15 w16se wp14">
+<w:ftr xmlns:wpc="http://schemas.microsoft.com/office/word/2010/wordprocessingCanvas" xmlns:mc="http://schemas.openxmlformats.org/markup-compatibility/2006" xmlns:o="urn:schemas-microsoft-com:office:office" xmlns:r="http://schemas.openxmlformats.org/officeDocument/2006/relationships" xmlns:m="http://schemas.openxmlformats.org/officeDocument/2006/math" xmlns:v="urn:schemas-microsoft-com:vml" xmlns:wp14="http://schemas.microsoft.com/office/word/2010/wordprocessingDrawing" xmlns:wp="http://schemas.openxmlformats.org/drawingml/2006/wordprocessingDrawing" xmlns:w10="urn:schemas-microsoft-com:office:word" xmlns:w="http://schemas.openxmlformats.org/wordprocessingml/2006/main" xmlns:w14="http://schemas.microsoft.com/office/word/2010/wordml" xmlns:w15="http://schemas.microsoft.com/office/word/2012/wordml" xmlns:wpg="http://schemas.microsoft.com/office/word/2010/wordprocessingGroup" xmlns:wpi="http://schemas.microsoft.com/office/word/2010/wordprocessingInk" xmlns:wne="http://schemas.microsoft.com/office/word/2006/wordml" xmlns:wps="http://schemas.microsoft.com/office/word/2010/wordprocessingShape" mc:Ignorable="w14 w15 wp14">
   <w:sdt>
     <w:sdtPr>
       <w:id w:val="1087805656"/>
@@ -1973,7 +1849,7 @@
 </file>
 
 <file path=word/footnotes.xml><?xml version="1.0" encoding="utf-8"?>
-<w:footnotes xmlns:wpc="http://schemas.microsoft.com/office/word/2010/wordprocessingCanvas" xmlns:cx="http://schemas.microsoft.com/office/drawing/2014/chartex" xmlns:cx1="http://schemas.microsoft.com/office/drawing/2015/9/8/chartex" xmlns:cx2="http://schemas.microsoft.com/office/drawing/2015/10/21/chartex" xmlns:cx3="http://schemas.microsoft.com/office/drawing/2016/5/9/chartex" xmlns:cx4="http://schemas.microsoft.com/office/drawing/2016/5/10/chartex" xmlns:cx5="http://schemas.microsoft.com/office/drawing/2016/5/11/chartex" xmlns:mc="http://schemas.openxmlformats.org/markup-compatibility/2006" xmlns:o="urn:schemas-microsoft-com:office:office" xmlns:r="http://schemas.openxmlformats.org/officeDocument/2006/relationships" xmlns:m="http://schemas.openxmlformats.org/officeDocument/2006/math" xmlns:v="urn:schemas-microsoft-com:vml" xmlns:wp14="http://schemas.microsoft.com/office/word/2010/wordprocessingDrawing" xmlns:wp="http://schemas.openxmlformats.org/drawingml/2006/wordprocessingDrawing" xmlns:w10="urn:schemas-microsoft-com:office:word" xmlns:w="http://schemas.openxmlformats.org/wordprocessingml/2006/main" xmlns:w14="http://schemas.microsoft.com/office/word/2010/wordml" xmlns:w15="http://schemas.microsoft.com/office/word/2012/wordml" xmlns:w16se="http://schemas.microsoft.com/office/word/2015/wordml/symex" xmlns:wpg="http://schemas.microsoft.com/office/word/2010/wordprocessingGroup" xmlns:wpi="http://schemas.microsoft.com/office/word/2010/wordprocessingInk" xmlns:wne="http://schemas.microsoft.com/office/word/2006/wordml" xmlns:wps="http://schemas.microsoft.com/office/word/2010/wordprocessingShape" mc:Ignorable="w14 w15 w16se wp14">
+<w:footnotes xmlns:wpc="http://schemas.microsoft.com/office/word/2010/wordprocessingCanvas" xmlns:mc="http://schemas.openxmlformats.org/markup-compatibility/2006" xmlns:o="urn:schemas-microsoft-com:office:office" xmlns:r="http://schemas.openxmlformats.org/officeDocument/2006/relationships" xmlns:m="http://schemas.openxmlformats.org/officeDocument/2006/math" xmlns:v="urn:schemas-microsoft-com:vml" xmlns:wp14="http://schemas.microsoft.com/office/word/2010/wordprocessingDrawing" xmlns:wp="http://schemas.openxmlformats.org/drawingml/2006/wordprocessingDrawing" xmlns:w10="urn:schemas-microsoft-com:office:word" xmlns:w="http://schemas.openxmlformats.org/wordprocessingml/2006/main" xmlns:w14="http://schemas.microsoft.com/office/word/2010/wordml" xmlns:w15="http://schemas.microsoft.com/office/word/2012/wordml" xmlns:wpg="http://schemas.microsoft.com/office/word/2010/wordprocessingGroup" xmlns:wpi="http://schemas.microsoft.com/office/word/2010/wordprocessingInk" xmlns:wne="http://schemas.microsoft.com/office/word/2006/wordml" xmlns:wps="http://schemas.microsoft.com/office/word/2010/wordprocessingShape" mc:Ignorable="w14 w15 wp14">
   <w:footnote w:type="separator" w:id="-1">
     <w:p>
       <w:pPr>
@@ -1998,8 +1874,8 @@
 </file>
 
 <file path=word/numbering.xml><?xml version="1.0" encoding="utf-8"?>
-<w:numbering xmlns:wpc="http://schemas.microsoft.com/office/word/2010/wordprocessingCanvas" xmlns:cx="http://schemas.microsoft.com/office/drawing/2014/chartex" xmlns:cx1="http://schemas.microsoft.com/office/drawing/2015/9/8/chartex" xmlns:cx2="http://schemas.microsoft.com/office/drawing/2015/10/21/chartex" xmlns:cx3="http://schemas.microsoft.com/office/drawing/2016/5/9/chartex" xmlns:cx4="http://schemas.microsoft.com/office/drawing/2016/5/10/chartex" xmlns:cx5="http://schemas.microsoft.com/office/drawing/2016/5/11/chartex" xmlns:mc="http://schemas.openxmlformats.org/markup-compatibility/2006" xmlns:o="urn:schemas-microsoft-com:office:office" xmlns:r="http://schemas.openxmlformats.org/officeDocument/2006/relationships" xmlns:m="http://schemas.openxmlformats.org/officeDocument/2006/math" xmlns:v="urn:schemas-microsoft-com:vml" xmlns:wp14="http://schemas.microsoft.com/office/word/2010/wordprocessingDrawing" xmlns:wp="http://schemas.openxmlformats.org/drawingml/2006/wordprocessingDrawing" xmlns:w10="urn:schemas-microsoft-com:office:word" xmlns:w="http://schemas.openxmlformats.org/wordprocessingml/2006/main" xmlns:w14="http://schemas.microsoft.com/office/word/2010/wordml" xmlns:w15="http://schemas.microsoft.com/office/word/2012/wordml" xmlns:w16se="http://schemas.microsoft.com/office/word/2015/wordml/symex" xmlns:wpg="http://schemas.microsoft.com/office/word/2010/wordprocessingGroup" xmlns:wpi="http://schemas.microsoft.com/office/word/2010/wordprocessingInk" xmlns:wne="http://schemas.microsoft.com/office/word/2006/wordml" xmlns:wps="http://schemas.microsoft.com/office/word/2010/wordprocessingShape" mc:Ignorable="w14 w15 w16se wp14">
-  <w:abstractNum w:abstractNumId="0" w15:restartNumberingAfterBreak="0">
+<w:numbering xmlns:wpc="http://schemas.microsoft.com/office/word/2010/wordprocessingCanvas" xmlns:mc="http://schemas.openxmlformats.org/markup-compatibility/2006" xmlns:o="urn:schemas-microsoft-com:office:office" xmlns:r="http://schemas.openxmlformats.org/officeDocument/2006/relationships" xmlns:m="http://schemas.openxmlformats.org/officeDocument/2006/math" xmlns:v="urn:schemas-microsoft-com:vml" xmlns:wp14="http://schemas.microsoft.com/office/word/2010/wordprocessingDrawing" xmlns:wp="http://schemas.openxmlformats.org/drawingml/2006/wordprocessingDrawing" xmlns:w10="urn:schemas-microsoft-com:office:word" xmlns:w="http://schemas.openxmlformats.org/wordprocessingml/2006/main" xmlns:w14="http://schemas.microsoft.com/office/word/2010/wordml" xmlns:w15="http://schemas.microsoft.com/office/word/2012/wordml" xmlns:wpg="http://schemas.microsoft.com/office/word/2010/wordprocessingGroup" xmlns:wpi="http://schemas.microsoft.com/office/word/2010/wordprocessingInk" xmlns:wne="http://schemas.microsoft.com/office/word/2006/wordml" xmlns:wps="http://schemas.microsoft.com/office/word/2010/wordprocessingShape" mc:Ignorable="w14 w15 wp14">
+  <w:abstractNum w:abstractNumId="0">
     <w:nsid w:val="FFFFFFFE"/>
     <w:multiLevelType w:val="singleLevel"/>
     <w:tmpl w:val="416E7F32"/>
@@ -2010,7 +1886,7 @@
       <w:lvlJc w:val="left"/>
     </w:lvl>
   </w:abstractNum>
-  <w:abstractNum w:abstractNumId="1" w15:restartNumberingAfterBreak="0">
+  <w:abstractNum w:abstractNumId="1">
     <w:nsid w:val="0854404A"/>
     <w:multiLevelType w:val="hybridMultilevel"/>
     <w:tmpl w:val="E276450C"/>
@@ -2099,7 +1975,7 @@
       </w:pPr>
     </w:lvl>
   </w:abstractNum>
-  <w:abstractNum w:abstractNumId="2" w15:restartNumberingAfterBreak="0">
+  <w:abstractNum w:abstractNumId="2">
     <w:nsid w:val="1AA25C03"/>
     <w:multiLevelType w:val="multilevel"/>
     <w:tmpl w:val="875E98D6"/>
@@ -2219,7 +2095,7 @@
       </w:rPr>
     </w:lvl>
   </w:abstractNum>
-  <w:abstractNum w:abstractNumId="3" w15:restartNumberingAfterBreak="0">
+  <w:abstractNum w:abstractNumId="3">
     <w:nsid w:val="32B44F4E"/>
     <w:multiLevelType w:val="multilevel"/>
     <w:tmpl w:val="4230A6C8"/>
@@ -2382,7 +2258,7 @@
 </file>
 
 <file path=word/styles.xml><?xml version="1.0" encoding="utf-8"?>
-<w:styles xmlns:mc="http://schemas.openxmlformats.org/markup-compatibility/2006" xmlns:r="http://schemas.openxmlformats.org/officeDocument/2006/relationships" xmlns:w="http://schemas.openxmlformats.org/wordprocessingml/2006/main" xmlns:w14="http://schemas.microsoft.com/office/word/2010/wordml" xmlns:w15="http://schemas.microsoft.com/office/word/2012/wordml" xmlns:w16se="http://schemas.microsoft.com/office/word/2015/wordml/symex" mc:Ignorable="w14 w15 w16se">
+<w:styles xmlns:mc="http://schemas.openxmlformats.org/markup-compatibility/2006" xmlns:r="http://schemas.openxmlformats.org/officeDocument/2006/relationships" xmlns:w="http://schemas.openxmlformats.org/wordprocessingml/2006/main" xmlns:w14="http://schemas.microsoft.com/office/word/2010/wordml" xmlns:w15="http://schemas.microsoft.com/office/word/2012/wordml" mc:Ignorable="w14 w15">
   <w:docDefaults>
     <w:rPrDefault>
       <w:rPr>
@@ -2392,7 +2268,7 @@
     </w:rPrDefault>
     <w:pPrDefault/>
   </w:docDefaults>
-  <w:latentStyles w:defLockedState="0" w:defUIPriority="99" w:defSemiHidden="0" w:defUnhideWhenUsed="0" w:defQFormat="0" w:count="374">
+  <w:latentStyles w:defLockedState="0" w:defUIPriority="99" w:defSemiHidden="0" w:defUnhideWhenUsed="0" w:defQFormat="0" w:count="371">
     <w:lsdException w:name="Normal" w:uiPriority="0" w:qFormat="1"/>
     <w:lsdException w:name="heading 1" w:uiPriority="0" w:qFormat="1"/>
     <w:lsdException w:name="heading 2" w:semiHidden="1" w:uiPriority="0" w:unhideWhenUsed="1" w:qFormat="1"/>
@@ -2547,7 +2423,7 @@
     <w:lsdException w:name="Table Web 2" w:semiHidden="1" w:unhideWhenUsed="1"/>
     <w:lsdException w:name="Table Web 3" w:semiHidden="1" w:unhideWhenUsed="1"/>
     <w:lsdException w:name="Balloon Text" w:semiHidden="1" w:unhideWhenUsed="1"/>
-    <w:lsdException w:name="Table Grid" w:semiHidden="1" w:uiPriority="59" w:unhideWhenUsed="1"/>
+    <w:lsdException w:name="Table Grid" w:uiPriority="59"/>
     <w:lsdException w:name="Table Theme" w:semiHidden="1" w:unhideWhenUsed="1"/>
     <w:lsdException w:name="Placeholder Text" w:semiHidden="1"/>
     <w:lsdException w:name="No Spacing" w:uiPriority="1"/>
@@ -2764,9 +2640,6 @@
     <w:lsdException w:name="List Table 5 Dark Accent 6" w:uiPriority="50"/>
     <w:lsdException w:name="List Table 6 Colorful Accent 6" w:uiPriority="51"/>
     <w:lsdException w:name="List Table 7 Colorful Accent 6" w:uiPriority="52"/>
-    <w:lsdException w:name="Mention" w:semiHidden="1" w:unhideWhenUsed="1"/>
-    <w:lsdException w:name="Smart Hyperlink" w:semiHidden="1" w:unhideWhenUsed="1"/>
-    <w:lsdException w:name="Hashtag" w:semiHidden="1" w:unhideWhenUsed="1"/>
   </w:latentStyles>
   <w:style w:type="paragraph" w:default="1" w:styleId="a1">
     <w:name w:val="Normal"/>

</xml_diff>

<commit_message>
start form2 / create visual
</commit_message>
<xml_diff>
--- a/task.docx
+++ b/task.docx
@@ -44,189 +44,300 @@
           <w:ilvl w:val="0"/>
           <w:numId w:val="8"/>
         </w:numPr>
-      </w:pPr>
-      <w:r>
+        <w:rPr>
+          <w:highlight w:val="yellow"/>
+        </w:rPr>
+      </w:pPr>
+      <w:r>
+        <w:rPr>
+          <w:highlight w:val="yellow"/>
+        </w:rPr>
         <w:t>Разработать приложение, где на</w:t>
       </w:r>
       <w:r>
+        <w:rPr>
+          <w:highlight w:val="yellow"/>
+        </w:rPr>
         <w:t xml:space="preserve"> основе </w:t>
       </w:r>
       <w:r>
+        <w:rPr>
+          <w:highlight w:val="yellow"/>
+        </w:rPr>
         <w:t xml:space="preserve">данных из </w:t>
       </w:r>
       <w:r>
+        <w:rPr>
+          <w:highlight w:val="yellow"/>
+        </w:rPr>
         <w:t xml:space="preserve">таблицы </w:t>
       </w:r>
       <w:r>
         <w:rPr>
+          <w:highlight w:val="yellow"/>
           <w:lang w:val="en-US"/>
         </w:rPr>
         <w:t>DocumentType</w:t>
       </w:r>
       <w:r>
+        <w:rPr>
+          <w:highlight w:val="yellow"/>
+        </w:rPr>
         <w:t xml:space="preserve"> (рис.1)</w:t>
       </w:r>
       <w:r>
+        <w:rPr>
+          <w:highlight w:val="yellow"/>
+        </w:rPr>
         <w:t>, сформировать список типов документов</w:t>
       </w:r>
       <w:r>
+        <w:rPr>
+          <w:highlight w:val="yellow"/>
+        </w:rPr>
         <w:t xml:space="preserve"> </w:t>
       </w:r>
       <w:r>
+        <w:rPr>
+          <w:highlight w:val="yellow"/>
+        </w:rPr>
         <w:t>(он</w:t>
       </w:r>
       <w:r>
+        <w:rPr>
+          <w:highlight w:val="yellow"/>
+        </w:rPr>
         <w:t xml:space="preserve"> может быть</w:t>
       </w:r>
       <w:r>
+        <w:rPr>
+          <w:highlight w:val="yellow"/>
+        </w:rPr>
         <w:t xml:space="preserve"> представлен в виде дерева, рис.</w:t>
       </w:r>
       <w:r>
+        <w:rPr>
+          <w:highlight w:val="yellow"/>
+        </w:rPr>
         <w:t>2</w:t>
       </w:r>
       <w:r>
+        <w:rPr>
+          <w:highlight w:val="yellow"/>
+        </w:rPr>
         <w:t>, и/или выпадающего списка рис.3</w:t>
       </w:r>
       <w:r>
+        <w:rPr>
+          <w:highlight w:val="yellow"/>
+        </w:rPr>
         <w:t>)</w:t>
       </w:r>
       <w:r>
+        <w:rPr>
+          <w:highlight w:val="yellow"/>
+        </w:rPr>
         <w:t>, с возможностью открытия формы документа</w:t>
       </w:r>
       <w:r>
+        <w:rPr>
+          <w:highlight w:val="yellow"/>
+        </w:rPr>
         <w:t xml:space="preserve"> (окна для ввода/просмотра данных)</w:t>
       </w:r>
       <w:r>
+        <w:rPr>
+          <w:highlight w:val="yellow"/>
+        </w:rPr>
         <w:t xml:space="preserve"> соответствующей выбранному типу</w:t>
       </w:r>
       <w:r>
+        <w:rPr>
+          <w:highlight w:val="yellow"/>
+        </w:rPr>
         <w:t xml:space="preserve"> (типы документов отсортировать по алфавиту)</w:t>
       </w:r>
       <w:r>
+        <w:rPr>
+          <w:highlight w:val="yellow"/>
+        </w:rPr>
         <w:t>.</w:t>
       </w:r>
       <w:r>
+        <w:rPr>
+          <w:highlight w:val="yellow"/>
+        </w:rPr>
         <w:t xml:space="preserve"> Приложение </w:t>
       </w:r>
       <w:r>
+        <w:rPr>
+          <w:highlight w:val="yellow"/>
+        </w:rPr>
         <w:t>необходимо</w:t>
       </w:r>
       <w:r>
+        <w:rPr>
+          <w:highlight w:val="yellow"/>
+        </w:rPr>
         <w:t xml:space="preserve"> разраб</w:t>
       </w:r>
       <w:r>
+        <w:rPr>
+          <w:highlight w:val="yellow"/>
+        </w:rPr>
         <w:t xml:space="preserve">отать на языке </w:t>
       </w:r>
       <w:r>
         <w:rPr>
+          <w:highlight w:val="yellow"/>
           <w:lang w:val="en-US"/>
         </w:rPr>
         <w:t>C</w:t>
       </w:r>
       <w:r>
-        <w:t>#</w:t>
-      </w:r>
-      <w:r>
-        <w:t xml:space="preserve"> с помощью </w:t>
-      </w:r>
-      <w:r>
-        <w:rPr>
+        <w:rPr>
+          <w:highlight w:val="yellow"/>
+        </w:rPr>
+        <w:t xml:space="preserve"># с помощью </w:t>
+      </w:r>
+      <w:r>
+        <w:rPr>
+          <w:highlight w:val="yellow"/>
           <w:lang w:val="en-US"/>
         </w:rPr>
         <w:t>IDE</w:t>
       </w:r>
       <w:r>
+        <w:rPr>
+          <w:highlight w:val="yellow"/>
+        </w:rPr>
         <w:t xml:space="preserve"> Microsoft Visual Studio</w:t>
       </w:r>
       <w:r>
+        <w:rPr>
+          <w:highlight w:val="yellow"/>
+        </w:rPr>
         <w:t xml:space="preserve">, </w:t>
       </w:r>
       <w:r>
+        <w:rPr>
+          <w:highlight w:val="yellow"/>
+        </w:rPr>
         <w:t xml:space="preserve">используя интерфейс </w:t>
       </w:r>
       <w:r>
         <w:rPr>
+          <w:highlight w:val="yellow"/>
           <w:lang w:val="en-US"/>
         </w:rPr>
         <w:t>WinForms</w:t>
       </w:r>
       <w:r>
+        <w:rPr>
+          <w:highlight w:val="yellow"/>
+        </w:rPr>
         <w:t>.</w:t>
       </w:r>
       <w:r>
+        <w:rPr>
+          <w:highlight w:val="yellow"/>
+        </w:rPr>
         <w:t xml:space="preserve"> В качестве СУБД используется </w:t>
       </w:r>
       <w:r>
         <w:rPr>
+          <w:highlight w:val="yellow"/>
           <w:lang w:val="en-US"/>
         </w:rPr>
         <w:t>MS</w:t>
       </w:r>
       <w:r>
+        <w:rPr>
+          <w:highlight w:val="yellow"/>
+        </w:rPr>
         <w:t xml:space="preserve"> </w:t>
       </w:r>
       <w:r>
         <w:rPr>
+          <w:highlight w:val="yellow"/>
           <w:lang w:val="en-US"/>
         </w:rPr>
         <w:t>SQL</w:t>
       </w:r>
       <w:r>
+        <w:rPr>
+          <w:highlight w:val="yellow"/>
+        </w:rPr>
         <w:t xml:space="preserve"> </w:t>
       </w:r>
       <w:r>
         <w:rPr>
+          <w:highlight w:val="yellow"/>
           <w:lang w:val="en-US"/>
         </w:rPr>
         <w:t>Server</w:t>
       </w:r>
       <w:r>
+        <w:rPr>
+          <w:highlight w:val="yellow"/>
+        </w:rPr>
         <w:t xml:space="preserve">, </w:t>
       </w:r>
       <w:r>
+        <w:rPr>
+          <w:highlight w:val="yellow"/>
+        </w:rPr>
         <w:t>также</w:t>
       </w:r>
       <w:r>
+        <w:rPr>
+          <w:highlight w:val="yellow"/>
+        </w:rPr>
         <w:t xml:space="preserve"> можно использовать </w:t>
       </w:r>
       <w:r>
         <w:rPr>
+          <w:highlight w:val="yellow"/>
           <w:lang w:val="en-US"/>
         </w:rPr>
         <w:t>MS</w:t>
       </w:r>
       <w:r>
+        <w:rPr>
+          <w:highlight w:val="yellow"/>
+        </w:rPr>
         <w:t xml:space="preserve"> </w:t>
       </w:r>
       <w:r>
         <w:rPr>
+          <w:highlight w:val="yellow"/>
           <w:lang w:val="en-US"/>
         </w:rPr>
         <w:t>Access</w:t>
       </w:r>
       <w:r>
+        <w:rPr>
+          <w:highlight w:val="yellow"/>
+        </w:rPr>
+        <w:t xml:space="preserve"> (для загрузки в БД можно использовать файлы</w:t>
+      </w:r>
+      <w:r>
+        <w:rPr>
+          <w:highlight w:val="yellow"/>
+        </w:rPr>
+        <w:t>:</w:t>
+      </w:r>
+      <w:r>
+        <w:rPr>
+          <w:highlight w:val="yellow"/>
+        </w:rPr>
         <w:t xml:space="preserve"> </w:t>
       </w:r>
       <w:r>
-        <w:t>(для загрузки в БД можно использовать файлы</w:t>
-      </w:r>
-      <w:r>
-        <w:t>:</w:t>
-      </w:r>
-      <w:r>
-        <w:t xml:space="preserve"> </w:t>
-      </w:r>
-      <w:r>
-        <w:t>Test_DB.bak</w:t>
-      </w:r>
-      <w:r>
-        <w:t xml:space="preserve"> – резервная копия для восстановления БД или </w:t>
-      </w:r>
-      <w:r>
-        <w:t>DocumentType.csv</w:t>
-      </w:r>
-      <w:r>
-        <w:t xml:space="preserve"> для загрузки данных)</w:t>
+        <w:rPr>
+          <w:highlight w:val="yellow"/>
+        </w:rPr>
+        <w:t>Test_DB.bak – резервная копия для восстановления БД или DocumentType.csv для загрузки данных)</w:t>
       </w:r>
     </w:p>
     <w:p>
@@ -236,20 +347,33 @@
           <w:ilvl w:val="0"/>
           <w:numId w:val="8"/>
         </w:numPr>
-      </w:pPr>
-      <w:r>
+        <w:rPr>
+          <w:highlight w:val="yellow"/>
+        </w:rPr>
+      </w:pPr>
+      <w:r>
+        <w:rPr>
+          <w:highlight w:val="yellow"/>
+        </w:rPr>
         <w:t xml:space="preserve">В </w:t>
       </w:r>
       <w:r>
+        <w:rPr>
+          <w:highlight w:val="yellow"/>
+        </w:rPr>
         <w:t xml:space="preserve">таблице </w:t>
       </w:r>
       <w:r>
         <w:rPr>
+          <w:highlight w:val="yellow"/>
           <w:lang w:val="en-US"/>
         </w:rPr>
         <w:t>DocumentType</w:t>
       </w:r>
       <w:r>
+        <w:rPr>
+          <w:highlight w:val="yellow"/>
+        </w:rPr>
         <w:t>:</w:t>
       </w:r>
     </w:p>
@@ -260,21 +384,22 @@
           <w:ilvl w:val="1"/>
           <w:numId w:val="8"/>
         </w:numPr>
-      </w:pPr>
-      <w:r>
-        <w:rPr>
+        <w:rPr>
+          <w:highlight w:val="yellow"/>
+        </w:rPr>
+      </w:pPr>
+      <w:r>
+        <w:rPr>
+          <w:highlight w:val="yellow"/>
           <w:lang w:val="en-US"/>
         </w:rPr>
         <w:t>Id</w:t>
       </w:r>
       <w:r>
-        <w:t xml:space="preserve"> </w:t>
-      </w:r>
-      <w:r>
-        <w:t>–</w:t>
-      </w:r>
-      <w:r>
-        <w:t xml:space="preserve"> идентификатор типа документа; </w:t>
+        <w:rPr>
+          <w:highlight w:val="yellow"/>
+        </w:rPr>
+        <w:t xml:space="preserve"> – идентификатор типа документа; </w:t>
       </w:r>
     </w:p>
     <w:p>
@@ -284,23 +409,33 @@
           <w:ilvl w:val="1"/>
           <w:numId w:val="8"/>
         </w:numPr>
-      </w:pPr>
-      <w:r>
-        <w:rPr>
+        <w:rPr>
+          <w:highlight w:val="yellow"/>
+        </w:rPr>
+      </w:pPr>
+      <w:r>
+        <w:rPr>
+          <w:highlight w:val="yellow"/>
           <w:lang w:val="en-US"/>
         </w:rPr>
         <w:t>Name</w:t>
       </w:r>
       <w:r>
-        <w:t xml:space="preserve"> –</w:t>
-      </w:r>
-      <w:r>
-        <w:t xml:space="preserve"> наименование типа </w:t>
-      </w:r>
-      <w:r>
+        <w:rPr>
+          <w:highlight w:val="yellow"/>
+        </w:rPr>
+        <w:t xml:space="preserve"> – наименование типа </w:t>
+      </w:r>
+      <w:r>
+        <w:rPr>
+          <w:highlight w:val="yellow"/>
+        </w:rPr>
         <w:t>документа</w:t>
       </w:r>
       <w:r>
+        <w:rPr>
+          <w:highlight w:val="yellow"/>
+        </w:rPr>
         <w:t>;</w:t>
       </w:r>
     </w:p>
@@ -311,18 +446,22 @@
           <w:ilvl w:val="1"/>
           <w:numId w:val="8"/>
         </w:numPr>
-      </w:pPr>
-      <w:r>
-        <w:rPr>
+        <w:rPr>
+          <w:highlight w:val="yellow"/>
+        </w:rPr>
+      </w:pPr>
+      <w:r>
+        <w:rPr>
+          <w:highlight w:val="yellow"/>
           <w:lang w:val="en-US"/>
         </w:rPr>
         <w:t>ParentId</w:t>
       </w:r>
       <w:r>
-        <w:t xml:space="preserve"> – </w:t>
-      </w:r>
-      <w:r>
-        <w:t>ссылка на родителя;</w:t>
+        <w:rPr>
+          <w:highlight w:val="yellow"/>
+        </w:rPr>
+        <w:t xml:space="preserve"> – ссылка на родителя;</w:t>
       </w:r>
     </w:p>
     <w:p>
@@ -332,14 +471,21 @@
           <w:ilvl w:val="1"/>
           <w:numId w:val="8"/>
         </w:numPr>
-      </w:pPr>
-      <w:r>
-        <w:rPr>
+        <w:rPr>
+          <w:highlight w:val="yellow"/>
+        </w:rPr>
+      </w:pPr>
+      <w:r>
+        <w:rPr>
+          <w:highlight w:val="yellow"/>
           <w:lang w:val="en-US"/>
         </w:rPr>
         <w:t>Acronym</w:t>
       </w:r>
       <w:r>
+        <w:rPr>
+          <w:highlight w:val="yellow"/>
+        </w:rPr>
         <w:t xml:space="preserve"> – сокращенное название типа документа;</w:t>
       </w:r>
     </w:p>
@@ -350,20 +496,33 @@
           <w:ilvl w:val="1"/>
           <w:numId w:val="8"/>
         </w:numPr>
-      </w:pPr>
-      <w:r>
-        <w:rPr>
+        <w:rPr>
+          <w:highlight w:val="yellow"/>
+        </w:rPr>
+      </w:pPr>
+      <w:r>
+        <w:rPr>
+          <w:highlight w:val="yellow"/>
           <w:lang w:val="en-US"/>
         </w:rPr>
         <w:t>Note</w:t>
       </w:r>
       <w:r>
+        <w:rPr>
+          <w:highlight w:val="yellow"/>
+        </w:rPr>
         <w:t xml:space="preserve"> – описание(</w:t>
       </w:r>
       <w:r>
+        <w:rPr>
+          <w:highlight w:val="yellow"/>
+        </w:rPr>
         <w:t>комментарий</w:t>
       </w:r>
       <w:r>
+        <w:rPr>
+          <w:highlight w:val="yellow"/>
+        </w:rPr>
         <w:t>);</w:t>
       </w:r>
     </w:p>
@@ -374,14 +533,21 @@
           <w:ilvl w:val="1"/>
           <w:numId w:val="8"/>
         </w:numPr>
-      </w:pPr>
-      <w:r>
-        <w:rPr>
+        <w:rPr>
+          <w:highlight w:val="yellow"/>
+        </w:rPr>
+      </w:pPr>
+      <w:r>
+        <w:rPr>
+          <w:highlight w:val="yellow"/>
           <w:lang w:val="en-US"/>
         </w:rPr>
         <w:t>LoadingClass</w:t>
       </w:r>
       <w:r>
+        <w:rPr>
+          <w:highlight w:val="yellow"/>
+        </w:rPr>
         <w:t xml:space="preserve"> – сопоставляемый класс;</w:t>
       </w:r>
     </w:p>
@@ -392,14 +558,21 @@
           <w:ilvl w:val="1"/>
           <w:numId w:val="8"/>
         </w:numPr>
-      </w:pPr>
-      <w:r>
-        <w:rPr>
+        <w:rPr>
+          <w:highlight w:val="yellow"/>
+        </w:rPr>
+      </w:pPr>
+      <w:r>
+        <w:rPr>
+          <w:highlight w:val="yellow"/>
           <w:lang w:val="en-US"/>
         </w:rPr>
         <w:t>ImageId</w:t>
       </w:r>
       <w:r>
+        <w:rPr>
+          <w:highlight w:val="yellow"/>
+        </w:rPr>
         <w:t xml:space="preserve"> – идентификатор символа;</w:t>
       </w:r>
     </w:p>
@@ -410,14 +583,21 @@
           <w:ilvl w:val="1"/>
           <w:numId w:val="8"/>
         </w:numPr>
-      </w:pPr>
-      <w:r>
-        <w:rPr>
+        <w:rPr>
+          <w:highlight w:val="yellow"/>
+        </w:rPr>
+      </w:pPr>
+      <w:r>
+        <w:rPr>
+          <w:highlight w:val="yellow"/>
           <w:lang w:val="en-US"/>
         </w:rPr>
         <w:t>State</w:t>
       </w:r>
       <w:r>
+        <w:rPr>
+          <w:highlight w:val="yellow"/>
+        </w:rPr>
         <w:t xml:space="preserve"> – состояние;</w:t>
       </w:r>
     </w:p>
@@ -428,14 +608,21 @@
           <w:ilvl w:val="1"/>
           <w:numId w:val="8"/>
         </w:numPr>
-      </w:pPr>
-      <w:r>
-        <w:rPr>
+        <w:rPr>
+          <w:highlight w:val="yellow"/>
+        </w:rPr>
+      </w:pPr>
+      <w:r>
+        <w:rPr>
+          <w:highlight w:val="yellow"/>
           <w:lang w:val="en-US"/>
         </w:rPr>
         <w:t>ModificationDate</w:t>
       </w:r>
       <w:r>
+        <w:rPr>
+          <w:highlight w:val="yellow"/>
+        </w:rPr>
         <w:t xml:space="preserve"> – дата последней модификации;</w:t>
       </w:r>
     </w:p>
@@ -446,19 +633,27 @@
           <w:ilvl w:val="1"/>
           <w:numId w:val="8"/>
         </w:numPr>
-      </w:pPr>
-      <w:r>
-        <w:rPr>
+        <w:rPr>
+          <w:highlight w:val="yellow"/>
+        </w:rPr>
+      </w:pPr>
+      <w:r>
+        <w:rPr>
+          <w:highlight w:val="yellow"/>
           <w:lang w:val="en-US"/>
         </w:rPr>
         <w:t>ModificationUserId</w:t>
       </w:r>
       <w:r>
+        <w:rPr>
+          <w:highlight w:val="yellow"/>
+        </w:rPr>
         <w:t xml:space="preserve"> – идентификатор пользователя производившего изменения;</w:t>
       </w:r>
       <w:r>
         <w:rPr>
           <w:noProof/>
+          <w:highlight w:val="yellow"/>
           <w:lang w:eastAsia="ru-RU"/>
         </w:rPr>
         <w:t xml:space="preserve"> </w:t>
@@ -545,63 +740,113 @@
           <w:ilvl w:val="0"/>
           <w:numId w:val="8"/>
         </w:numPr>
-      </w:pPr>
-      <w:r>
+        <w:rPr>
+          <w:highlight w:val="yellow"/>
+        </w:rPr>
+      </w:pPr>
+      <w:r>
+        <w:rPr>
+          <w:highlight w:val="yellow"/>
+        </w:rPr>
         <w:t>Каждый д</w:t>
       </w:r>
       <w:r>
+        <w:rPr>
+          <w:highlight w:val="yellow"/>
+        </w:rPr>
         <w:t xml:space="preserve">окумент соответствующего типа может иметь свою </w:t>
       </w:r>
       <w:r>
+        <w:rPr>
+          <w:highlight w:val="yellow"/>
+        </w:rPr>
         <w:t xml:space="preserve">визуальную </w:t>
       </w:r>
       <w:r>
+        <w:rPr>
+          <w:highlight w:val="yellow"/>
+        </w:rPr>
         <w:t>форму</w:t>
       </w:r>
       <w:r>
+        <w:rPr>
+          <w:highlight w:val="yellow"/>
+        </w:rPr>
         <w:t xml:space="preserve"> для отображения данных. Визуальной формы может и не быть. </w:t>
       </w:r>
       <w:r>
+        <w:rPr>
+          <w:highlight w:val="yellow"/>
+        </w:rPr>
         <w:lastRenderedPageBreak/>
         <w:t xml:space="preserve">Формы у разных типов документов могут отличаться, а могут быть одинаковые. </w:t>
       </w:r>
       <w:r>
+        <w:rPr>
+          <w:highlight w:val="yellow"/>
+        </w:rPr>
         <w:t xml:space="preserve">Все формы в программе должны наследоваться от общего класса-предка. Имена классов соответствующих загружаемым </w:t>
       </w:r>
       <w:r>
+        <w:rPr>
+          <w:highlight w:val="yellow"/>
+        </w:rPr>
         <w:t>хранятся</w:t>
       </w:r>
       <w:r>
+        <w:rPr>
+          <w:highlight w:val="yellow"/>
+        </w:rPr>
         <w:t xml:space="preserve"> в таблице  </w:t>
       </w:r>
       <w:r>
         <w:rPr>
+          <w:highlight w:val="yellow"/>
           <w:lang w:val="en-US"/>
         </w:rPr>
         <w:t>DocumentType</w:t>
       </w:r>
       <w:r>
+        <w:rPr>
+          <w:highlight w:val="yellow"/>
+        </w:rPr>
         <w:t xml:space="preserve"> в поле </w:t>
       </w:r>
       <w:r>
         <w:rPr>
+          <w:highlight w:val="yellow"/>
           <w:lang w:val="en-US"/>
         </w:rPr>
         <w:t>LoadingClass</w:t>
       </w:r>
       <w:r>
+        <w:rPr>
+          <w:highlight w:val="yellow"/>
+        </w:rPr>
         <w:t xml:space="preserve">, если </w:t>
       </w:r>
       <w:r>
+        <w:rPr>
+          <w:highlight w:val="yellow"/>
+        </w:rPr>
         <w:t xml:space="preserve">это </w:t>
       </w:r>
       <w:r>
+        <w:rPr>
+          <w:highlight w:val="yellow"/>
+        </w:rPr>
         <w:t xml:space="preserve">поле пустое, значит, к типу документа форма не привязана и </w:t>
       </w:r>
       <w:r>
+        <w:rPr>
+          <w:highlight w:val="yellow"/>
+        </w:rPr>
         <w:t>окно</w:t>
       </w:r>
       <w:r>
+        <w:rPr>
+          <w:highlight w:val="yellow"/>
+        </w:rPr>
         <w:t xml:space="preserve"> не откроется. </w:t>
       </w:r>
     </w:p>
@@ -688,165 +933,128 @@
           <w:ilvl w:val="0"/>
           <w:numId w:val="8"/>
         </w:numPr>
-      </w:pPr>
-      <w:r>
-        <w:t>Создайте</w:t>
-      </w:r>
-      <w:r>
+        <w:rPr>
+          <w:highlight w:val="yellow"/>
+        </w:rPr>
+      </w:pPr>
+      <w:r>
+        <w:rPr>
+          <w:highlight w:val="yellow"/>
+        </w:rPr>
+        <w:t xml:space="preserve">Создайте четыре </w:t>
+      </w:r>
+      <w:r>
+        <w:rPr>
+          <w:highlight w:val="yellow"/>
+        </w:rPr>
+        <w:t>класса (</w:t>
+      </w:r>
+      <w:r>
+        <w:rPr>
+          <w:highlight w:val="yellow"/>
+          <w:lang w:val="en-US"/>
+        </w:rPr>
+        <w:t>fmVMemorandum</w:t>
+      </w:r>
+      <w:r>
+        <w:rPr>
+          <w:highlight w:val="yellow"/>
+        </w:rPr>
+        <w:t xml:space="preserve">, </w:t>
+      </w:r>
+      <w:r>
+        <w:rPr>
+          <w:highlight w:val="yellow"/>
+          <w:lang w:val="en-US"/>
+        </w:rPr>
+        <w:t>fmVStatement</w:t>
+      </w:r>
+      <w:r>
+        <w:rPr>
+          <w:highlight w:val="yellow"/>
+        </w:rPr>
+        <w:t xml:space="preserve">, </w:t>
+      </w:r>
+      <w:r>
+        <w:rPr>
+          <w:highlight w:val="yellow"/>
+          <w:lang w:val="en-US"/>
+        </w:rPr>
+        <w:t>fmVRequest</w:t>
+      </w:r>
+      <w:r>
+        <w:rPr>
+          <w:highlight w:val="yellow"/>
+        </w:rPr>
+        <w:t xml:space="preserve">, </w:t>
+      </w:r>
+      <w:r>
+        <w:rPr>
+          <w:highlight w:val="yellow"/>
+          <w:lang w:val="en-US"/>
+        </w:rPr>
+        <w:t>fmVBill</w:t>
+      </w:r>
+      <w:r>
+        <w:rPr>
+          <w:highlight w:val="yellow"/>
+        </w:rPr>
+        <w:t>) с любыми раз</w:t>
+      </w:r>
+      <w:r>
+        <w:rPr>
+          <w:highlight w:val="yellow"/>
+        </w:rPr>
+        <w:t>личными</w:t>
+      </w:r>
+      <w:r>
+        <w:rPr>
+          <w:highlight w:val="yellow"/>
+        </w:rPr>
+        <w:t xml:space="preserve"> визуальными формами, у которых есть общий класс предок (</w:t>
+      </w:r>
+      <w:r>
+        <w:rPr>
+          <w:highlight w:val="yellow"/>
+          <w:lang w:val="en-US"/>
+        </w:rPr>
+        <w:t>fmVBase</w:t>
+      </w:r>
+      <w:r>
+        <w:rPr>
+          <w:highlight w:val="yellow"/>
+        </w:rPr>
+        <w:t>).</w:t>
+      </w:r>
+      <w:r>
+        <w:rPr>
+          <w:noProof/>
+          <w:highlight w:val="yellow"/>
+          <w:lang w:eastAsia="ru-RU"/>
+        </w:rPr>
         <w:t xml:space="preserve"> </w:t>
       </w:r>
-      <w:r>
-        <w:t>четыре</w:t>
-      </w:r>
-      <w:r>
-        <w:t xml:space="preserve"> </w:t>
-      </w:r>
-      <w:r>
-        <w:t>класса</w:t>
-      </w:r>
-      <w:r>
-        <w:t xml:space="preserve"> (</w:t>
-      </w:r>
-      <w:r>
-        <w:rPr>
-          <w:lang w:val="en-US"/>
-        </w:rPr>
-        <w:t>fmVMemorandum</w:t>
-      </w:r>
-      <w:r>
-        <w:t xml:space="preserve">, </w:t>
-      </w:r>
-      <w:r>
-        <w:rPr>
-          <w:lang w:val="en-US"/>
-        </w:rPr>
-        <w:t>fmVStatement</w:t>
-      </w:r>
-      <w:r>
-        <w:t xml:space="preserve">, </w:t>
-      </w:r>
-      <w:r>
-        <w:rPr>
-          <w:lang w:val="en-US"/>
-        </w:rPr>
-        <w:t>fmVRequest</w:t>
-      </w:r>
-      <w:r>
-        <w:t xml:space="preserve">, </w:t>
-      </w:r>
-      <w:r>
-        <w:rPr>
-          <w:lang w:val="en-US"/>
-        </w:rPr>
-        <w:t>fmVBill</w:t>
-      </w:r>
-      <w:r>
-        <w:t xml:space="preserve">) </w:t>
-      </w:r>
-      <w:r>
-        <w:t>с</w:t>
-      </w:r>
-      <w:r>
-        <w:t xml:space="preserve"> </w:t>
-      </w:r>
-      <w:r>
-        <w:t>любыми</w:t>
-      </w:r>
-      <w:r>
-        <w:t xml:space="preserve"> </w:t>
-      </w:r>
-      <w:r>
-        <w:t>раз</w:t>
-      </w:r>
-      <w:r>
-        <w:t>личными</w:t>
-      </w:r>
-      <w:r>
-        <w:t xml:space="preserve"> </w:t>
-      </w:r>
-      <w:r>
-        <w:t>визуальными</w:t>
-      </w:r>
-      <w:r>
-        <w:t xml:space="preserve"> </w:t>
-      </w:r>
-      <w:r>
-        <w:t>формами</w:t>
-      </w:r>
-      <w:r>
-        <w:t xml:space="preserve">, </w:t>
-      </w:r>
-      <w:r>
-        <w:t>у</w:t>
-      </w:r>
-      <w:r>
-        <w:t xml:space="preserve"> </w:t>
-      </w:r>
-      <w:r>
-        <w:t>которых</w:t>
-      </w:r>
-      <w:r>
-        <w:t xml:space="preserve"> </w:t>
-      </w:r>
-      <w:r>
-        <w:t>есть</w:t>
-      </w:r>
-      <w:r>
-        <w:t xml:space="preserve"> </w:t>
-      </w:r>
-      <w:r>
-        <w:t>общий</w:t>
-      </w:r>
-      <w:r>
-        <w:t xml:space="preserve"> </w:t>
-      </w:r>
-      <w:r>
-        <w:t>класс</w:t>
-      </w:r>
-      <w:r>
-        <w:t xml:space="preserve"> </w:t>
-      </w:r>
-      <w:r>
-        <w:t>пре</w:t>
-      </w:r>
-      <w:bookmarkStart w:id="0" w:name="_GoBack"/>
-      <w:bookmarkEnd w:id="0"/>
-      <w:r>
-        <w:t>док</w:t>
-      </w:r>
-      <w:r>
-        <w:t xml:space="preserve"> (</w:t>
-      </w:r>
-      <w:r>
-        <w:rPr>
-          <w:lang w:val="en-US"/>
-        </w:rPr>
-        <w:t>fmVBase</w:t>
-      </w:r>
-      <w:r>
-        <w:t>).</w:t>
-      </w:r>
-      <w:r>
-        <w:rPr>
-          <w:noProof/>
-          <w:lang w:eastAsia="ru-RU"/>
-        </w:rPr>
-        <w:t xml:space="preserve"> </w:t>
-      </w:r>
     </w:p>
     <w:p>
       <w:pPr>
         <w:pStyle w:val="af9"/>
+        <w:rPr>
+          <w:highlight w:val="yellow"/>
+        </w:rPr>
       </w:pPr>
     </w:p>
     <w:p>
       <w:pPr>
         <w:pStyle w:val="af9"/>
         <w:jc w:val="center"/>
+        <w:rPr>
+          <w:highlight w:val="yellow"/>
+        </w:rPr>
       </w:pPr>
       <w:r>
         <w:rPr>
           <w:noProof/>
+          <w:highlight w:val="yellow"/>
           <w:lang w:eastAsia="ru-RU"/>
         </w:rPr>
         <w:drawing>
@@ -889,19 +1097,31 @@
     <w:p>
       <w:pPr>
         <w:jc w:val="center"/>
-      </w:pPr>
-      <w:r>
+        <w:rPr>
+          <w:highlight w:val="yellow"/>
+        </w:rPr>
+      </w:pPr>
+      <w:r>
+        <w:rPr>
+          <w:highlight w:val="yellow"/>
+        </w:rPr>
         <w:t>Рис.3. Представление в виде списка</w:t>
       </w:r>
     </w:p>
     <w:p>
       <w:pPr>
         <w:pStyle w:val="af9"/>
+        <w:rPr>
+          <w:highlight w:val="yellow"/>
+        </w:rPr>
       </w:pPr>
     </w:p>
     <w:p>
       <w:pPr>
         <w:pStyle w:val="af9"/>
+        <w:rPr>
+          <w:highlight w:val="yellow"/>
+        </w:rPr>
       </w:pPr>
     </w:p>
     <w:p>
@@ -912,6 +1132,8 @@
           <w:numId w:val="8"/>
         </w:numPr>
       </w:pPr>
+      <w:bookmarkStart w:id="0" w:name="_GoBack"/>
+      <w:bookmarkEnd w:id="0"/>
       <w:r>
         <w:t xml:space="preserve"> </w:t>
       </w:r>
@@ -1251,6 +1473,9 @@
     <w:p>
       <w:pPr>
         <w:jc w:val="center"/>
+        <w:rPr>
+          <w:lang w:val="en-US"/>
+        </w:rPr>
       </w:pPr>
     </w:p>
     <w:p>
@@ -1813,6 +2038,7 @@
         <w:docPartUnique/>
       </w:docPartObj>
     </w:sdtPr>
+    <w:sdtEndPr/>
     <w:sdtContent>
       <w:p>
         <w:pPr>

</xml_diff>